<commit_message>
Finish constraintsNew to fit with componentModels
</commit_message>
<xml_diff>
--- a/_ProcessDocuments/MeetingMinutes/minute_11_06-05.docx
+++ b/_ProcessDocuments/MeetingMinutes/minute_11_06-05.docx
@@ -850,69 +850,9 @@
           <w:numId w:val="1"/>
         </w:numPr>
         <w:rPr>
-          <w:lang w:val="en-US"/>
-        </w:rPr>
-      </w:pPr>
-      <w:proofErr w:type="spellStart"/>
-      <w:r>
-        <w:rPr>
-          <w:lang w:val="en-US"/>
-        </w:rPr>
-        <w:t>Ift</w:t>
-      </w:r>
-      <w:proofErr w:type="spellEnd"/>
-      <w:r>
-        <w:rPr>
-          <w:lang w:val="en-US"/>
-        </w:rPr>
-        <w:t xml:space="preserve">. </w:t>
-      </w:r>
-      <w:proofErr w:type="spellStart"/>
-      <w:r>
-        <w:rPr>
-          <w:lang w:val="en-US"/>
-        </w:rPr>
-        <w:t>beskrivelse</w:t>
-      </w:r>
-      <w:proofErr w:type="spellEnd"/>
-      <w:r>
-        <w:rPr>
-          <w:lang w:val="en-US"/>
-        </w:rPr>
-        <w:t xml:space="preserve"> </w:t>
-      </w:r>
-      <w:proofErr w:type="spellStart"/>
-      <w:r>
-        <w:rPr>
-          <w:lang w:val="en-US"/>
-        </w:rPr>
-        <w:t>af</w:t>
-      </w:r>
-      <w:proofErr w:type="spellEnd"/>
-      <w:r>
-        <w:rPr>
-          <w:lang w:val="en-US"/>
-        </w:rPr>
-        <w:t xml:space="preserve"> observer</w:t>
-      </w:r>
-    </w:p>
-    <w:p>
-      <w:pPr>
-        <w:pStyle w:val="ListParagraph"/>
-        <w:numPr>
-          <w:ilvl w:val="0"/>
-          <w:numId w:val="1"/>
-        </w:numPr>
-        <w:rPr>
-          <w:lang w:val="da-DK"/>
-        </w:rPr>
-      </w:pPr>
-      <w:r>
-        <w:rPr>
-          <w:lang w:val="da-DK"/>
-        </w:rPr>
-        <w:t xml:space="preserve"> </w:t>
-      </w:r>
+          <w:lang w:val="da-DK"/>
+        </w:rPr>
+      </w:pPr>
       <w:r>
         <w:rPr>
           <w:lang w:val="da-DK"/>

</xml_diff>